<commit_message>
Introduction to Java 1
</commit_message>
<xml_diff>
--- a/Introduction to Java 1.docx
+++ b/Introduction to Java 1.docx
@@ -57,44 +57,16 @@
       <w:r>
         <w:rPr>
           <w:rFonts w:ascii="Source Sans Pro;Helvetica;Arial;sans-serif" w:hAnsi="Source Sans Pro;Helvetica;Arial;sans-serif"/>
-          <w:b w:val="false"/>
-          <w:bCs w:val="false"/>
-          <w:i w:val="false"/>
-          <w:caps w:val="false"/>
-          <w:smallCaps w:val="false"/>
-          <w:color w:val="ED1C24"/>
+          <w:b/>
+          <w:bCs/>
+          <w:i w:val="false"/>
+          <w:caps w:val="false"/>
+          <w:smallCaps w:val="false"/>
+          <w:color w:val="1C1C1C"/>
           <w:spacing w:val="0"/>
           <w:sz w:val="25"/>
         </w:rPr>
         <w:t xml:space="preserve">Write a program to find the number of occurrences of the duplicate words in a string and print them ? </w:t>
-      </w:r>
-      <w:r>
-        <w:rPr>
-          <w:rFonts w:ascii="Source Sans Pro;Helvetica;Arial;sans-serif" w:hAnsi="Source Sans Pro;Helvetica;Arial;sans-serif"/>
-          <w:b w:val="false"/>
-          <w:bCs w:val="false"/>
-          <w:i w:val="false"/>
-          <w:caps w:val="false"/>
-          <w:smallCaps w:val="false"/>
-          <w:color w:val="00A65D"/>
-          <w:spacing w:val="0"/>
-          <w:sz w:val="25"/>
-        </w:rPr>
-        <w:t>##</w:t>
-      </w:r>
-      <w:r>
-        <w:rPr>
-          <w:rFonts w:ascii="Source Sans Pro;Helvetica;Arial;sans-serif" w:hAnsi="Source Sans Pro;Helvetica;Arial;sans-serif"/>
-          <w:b/>
-          <w:bCs/>
-          <w:i w:val="false"/>
-          <w:caps w:val="false"/>
-          <w:smallCaps w:val="false"/>
-          <w:color w:val="00A65D"/>
-          <w:spacing w:val="0"/>
-          <w:sz w:val="25"/>
-        </w:rPr>
-        <w:t>hashMap</w:t>
       </w:r>
       <w:r>
         <w:rPr/>
@@ -588,6 +560,7 @@
       <w:rPr>
         <w:rFonts w:ascii="Liberation Serif" w:hAnsi="Liberation Serif" w:eastAsia="Noto Sans CJK SC" w:cs="Lohit Devanagari"/>
         <w:kern w:val="2"/>
+        <w:sz w:val="20"/>
         <w:szCs w:val="24"/>
         <w:lang w:val="en-IN" w:eastAsia="zh-CN" w:bidi="hi-IN"/>
       </w:rPr>

</xml_diff>